<commit_message>
initial formatting for dashboard
</commit_message>
<xml_diff>
--- a/slides/Lydia.Tsang.Public Health Capstone Proposal.docx
+++ b/slides/Lydia.Tsang.Public Health Capstone Proposal.docx
@@ -723,18 +723,10 @@
               <w:t xml:space="preserve"> CDI</w:t>
             </w:r>
             <w:r>
-              <w:t xml:space="preserve"> indicator of </w:t>
-            </w:r>
-            <w:proofErr w:type="gramStart"/>
-            <w:r>
-              <w:t>lifestyle</w:t>
-            </w:r>
-            <w:r>
-              <w:t>(</w:t>
-            </w:r>
-            <w:proofErr w:type="gramEnd"/>
-            <w:r>
-              <w:t>physical activities and nutrition intakes)</w:t>
+              <w:t xml:space="preserve"> indicator of lifestyle</w:t>
+            </w:r>
+            <w:r>
+              <w:t>(physical activities and nutrition intakes)</w:t>
             </w:r>
             <w:r>
               <w:t>.</w:t>
@@ -927,21 +919,7 @@
               <w:rPr>
                 <w:strike/>
               </w:rPr>
-              <w:t xml:space="preserve">-In TN, how Davidson county is doing compared to </w:t>
-            </w:r>
-            <w:proofErr w:type="gramStart"/>
-            <w:r>
-              <w:rPr>
-                <w:strike/>
-              </w:rPr>
-              <w:t>other</w:t>
-            </w:r>
-            <w:proofErr w:type="gramEnd"/>
-            <w:r>
-              <w:rPr>
-                <w:strike/>
-              </w:rPr>
-              <w:t xml:space="preserve"> county</w:t>
+              <w:t>-In TN, how Davidson county is doing compared to other county</w:t>
             </w:r>
           </w:p>
           <w:p>
@@ -1029,13 +1007,8 @@
               <w:t>(</w:t>
             </w:r>
             <w:proofErr w:type="spellStart"/>
-            <w:proofErr w:type="gramStart"/>
-            <w:r>
-              <w:t>age,education</w:t>
-            </w:r>
-            <w:proofErr w:type="gramEnd"/>
-            <w:r>
-              <w:t>,gender,income,race</w:t>
+            <w:r>
+              <w:t>age,education,gender,income,race</w:t>
             </w:r>
             <w:proofErr w:type="spellEnd"/>
             <w:r>
@@ -1053,15 +1026,7 @@
               <w:t xml:space="preserve">2a. </w:t>
             </w:r>
             <w:r>
-              <w:t xml:space="preserve">comparing other </w:t>
-            </w:r>
-            <w:proofErr w:type="gramStart"/>
-            <w:r>
-              <w:t>states,  where</w:t>
-            </w:r>
-            <w:proofErr w:type="gramEnd"/>
-            <w:r>
-              <w:t xml:space="preserve"> TN </w:t>
+              <w:t xml:space="preserve">comparing other states,  where TN </w:t>
             </w:r>
             <w:r>
               <w:t xml:space="preserve">with adult &gt; 18years old with obese </w:t>
@@ -1083,15 +1048,7 @@
               <w:t xml:space="preserve">-2b who are theses people? Find out their background by looking at TN social descriptors. </w:t>
             </w:r>
             <w:r>
-              <w:t>(obese breakdown by social descriptor in file 1</w:t>
-            </w:r>
-            <w:proofErr w:type="gramStart"/>
-            <w:r>
-              <w:t>: :</w:t>
-            </w:r>
-            <w:proofErr w:type="gramEnd"/>
-            <w:r>
-              <w:t xml:space="preserve"> </w:t>
+              <w:t xml:space="preserve">(obese breakdown by social descriptor in file 1: : </w:t>
             </w:r>
             <w:proofErr w:type="spellStart"/>
             <w:r>
@@ -1616,15 +1573,7 @@
               <w:spacing w:after="0" w:line="240" w:lineRule="auto"/>
             </w:pPr>
             <w:r>
-              <w:t xml:space="preserve">Known Issues: I have state level to compare states for obesity, physical </w:t>
-            </w:r>
-            <w:proofErr w:type="gramStart"/>
-            <w:r>
-              <w:t>activities</w:t>
-            </w:r>
-            <w:proofErr w:type="gramEnd"/>
-            <w:r>
-              <w:t xml:space="preserve"> and nutrition and also the time is up to date from 2011-2019. However, when it comes to narrow down to Nashville, the data is for 2017 only and not sure if that is </w:t>
+              <w:t xml:space="preserve">Known Issues: I have state level to compare states for obesity, physical activities and nutrition and also the time is up to date from 2011-2019. However, when it comes to narrow down to Nashville, the data is for 2017 only and not sure if that is </w:t>
             </w:r>
             <w:r>
               <w:t xml:space="preserve">counted up to date. I like that it has census tract to map. I am still lacking 500 cities for nutrition intakes for Nashville. </w:t>
@@ -1842,7 +1791,6 @@
           <w:lang w:eastAsia="zh-CN"/>
         </w:rPr>
       </w:pPr>
-      <w:proofErr w:type="gramStart"/>
       <w:r>
         <w:rPr>
           <w:rFonts w:ascii="Source Sans Pro" w:eastAsia="Times New Roman" w:hAnsi="Source Sans Pro" w:cs="Times New Roman"/>
@@ -1851,18 +1799,7 @@
           <w:szCs w:val="24"/>
           <w:lang w:eastAsia="zh-CN"/>
         </w:rPr>
-        <w:t>Next</w:t>
-      </w:r>
-      <w:proofErr w:type="gramEnd"/>
-      <w:r>
-        <w:rPr>
-          <w:rFonts w:ascii="Source Sans Pro" w:eastAsia="Times New Roman" w:hAnsi="Source Sans Pro" w:cs="Times New Roman"/>
-          <w:color w:val="000000"/>
-          <w:sz w:val="24"/>
-          <w:szCs w:val="24"/>
-          <w:lang w:eastAsia="zh-CN"/>
-        </w:rPr>
-        <w:t xml:space="preserve"> we use population data with the counts to calculate crude rates for each of the 19 age groups. The populations must be for the same geographic area, sex, race, and years (the sum of the black female populations for 2000-2004 in the SEER 9 registries). In this step, we are calculating the crude, age-specific rates. A crude incidence rate is the number of new cancers of a specific site/type occurring in a specified population during a year, usually expressed as the number of cancers per 100,000 population at risk. It is calculated using the following formula:</w:t>
+        <w:t>Next we use population data with the counts to calculate crude rates for each of the 19 age groups. The populations must be for the same geographic area, sex, race, and years (the sum of the black female populations for 2000-2004 in the SEER 9 registries). In this step, we are calculating the crude, age-specific rates. A crude incidence rate is the number of new cancers of a specific site/type occurring in a specified population during a year, usually expressed as the number of cancers per 100,000 population at risk. It is calculated using the following formula:</w:t>
       </w:r>
     </w:p>
     <w:p>
@@ -2019,15 +1956,7 @@
         <w:pStyle w:val="ListParagraph"/>
       </w:pPr>
       <w:r>
-        <w:t xml:space="preserve">-column R is the </w:t>
-      </w:r>
-      <w:proofErr w:type="gramStart"/>
-      <w:r>
-        <w:t>sub categories</w:t>
-      </w:r>
-      <w:proofErr w:type="gramEnd"/>
-      <w:r>
-        <w:t xml:space="preserve"> of Q above</w:t>
+        <w:t>-column R is the sub categories of Q above</w:t>
       </w:r>
     </w:p>
     <w:p>
@@ -2101,21 +2030,7 @@
         <w:rPr>
           <w:color w:val="FF0000"/>
         </w:rPr>
-        <w:t xml:space="preserve">I crossed out as I would like to change the data value type for crude prevalence to be consistent to measure with other files like the 500 </w:t>
-      </w:r>
-      <w:proofErr w:type="gramStart"/>
-      <w:r>
-        <w:rPr>
-          <w:color w:val="FF0000"/>
-        </w:rPr>
-        <w:t>city</w:t>
-      </w:r>
-      <w:proofErr w:type="gramEnd"/>
-      <w:r>
-        <w:rPr>
-          <w:color w:val="FF0000"/>
-        </w:rPr>
-        <w:t xml:space="preserve"> (11/26/20)</w:t>
+        <w:t>I crossed out as I would like to change the data value type for crude prevalence to be consistent to measure with other files like the 500 city (11/26/20)</w:t>
       </w:r>
     </w:p>
     <w:p>
@@ -2308,17 +2223,12 @@
         <w:t xml:space="preserve">-I find out the measure of nutrition intake has different filters and </w:t>
       </w:r>
       <w:proofErr w:type="spellStart"/>
-      <w:proofErr w:type="gramStart"/>
       <w:r>
         <w:t>DataValueType</w:t>
       </w:r>
       <w:proofErr w:type="spellEnd"/>
       <w:r>
-        <w:t xml:space="preserve">  ‘</w:t>
-      </w:r>
-      <w:proofErr w:type="gramEnd"/>
-      <w:r>
-        <w:t>Median’</w:t>
+        <w:t xml:space="preserve">  ‘Median’</w:t>
       </w:r>
     </w:p>
     <w:p>
@@ -2379,12 +2289,10 @@
         <w:t xml:space="preserve"> is not the bottom 10 states for nutrition intake. However, it still </w:t>
       </w:r>
       <w:proofErr w:type="spellStart"/>
-      <w:proofErr w:type="gramStart"/>
       <w:r>
         <w:t>wont</w:t>
       </w:r>
       <w:proofErr w:type="spellEnd"/>
-      <w:proofErr w:type="gramEnd"/>
       <w:r>
         <w:t xml:space="preserve"> meet the guideline for 3 cups of vegetable/fruit intake per day. </w:t>
       </w:r>
@@ -2510,15 +2418,7 @@
     </w:p>
     <w:p>
       <w:r>
-        <w:t xml:space="preserve">Problem is </w:t>
-      </w:r>
-      <w:proofErr w:type="gramStart"/>
-      <w:r>
-        <w:t>excel</w:t>
-      </w:r>
-      <w:proofErr w:type="gramEnd"/>
-      <w:r>
-        <w:t xml:space="preserve"> is slow to load data. </w:t>
+        <w:t xml:space="preserve">Problem is excel is slow to load data. </w:t>
       </w:r>
     </w:p>
     <w:p>
@@ -2527,14 +2427,9 @@
       </w:r>
       <w:proofErr w:type="spellStart"/>
       <w:r>
-        <w:t>U.S._Chronic_Disease_Indicators__CDI</w:t>
-      </w:r>
-      <w:proofErr w:type="gramStart"/>
-      <w:r>
-        <w:t>_.copy</w:t>
+        <w:t>U.S._Chronic_Disease_Indicators__CDI_.copy</w:t>
       </w:r>
       <w:proofErr w:type="spellEnd"/>
-      <w:proofErr w:type="gramEnd"/>
     </w:p>
     <w:p/>
     <w:p>
@@ -2763,29 +2658,7 @@
           <w:szCs w:val="24"/>
           <w:lang w:eastAsia="zh-CN"/>
         </w:rPr>
-        <w:t xml:space="preserve"> Control and </w:t>
-      </w:r>
-      <w:proofErr w:type="gramStart"/>
-      <w:r>
-        <w:rPr>
-          <w:rFonts w:ascii="Tableau Book" w:eastAsia="Times New Roman" w:hAnsi="Tableau Book" w:cs="Times New Roman"/>
-          <w:color w:val="555555"/>
-          <w:sz w:val="24"/>
-          <w:szCs w:val="24"/>
-          <w:lang w:eastAsia="zh-CN"/>
-        </w:rPr>
-        <w:t>Prevention(</w:t>
-      </w:r>
-      <w:proofErr w:type="gramEnd"/>
-      <w:r>
-        <w:rPr>
-          <w:rFonts w:ascii="Tableau Book" w:eastAsia="Times New Roman" w:hAnsi="Tableau Book" w:cs="Times New Roman"/>
-          <w:color w:val="555555"/>
-          <w:sz w:val="24"/>
-          <w:szCs w:val="24"/>
-          <w:lang w:eastAsia="zh-CN"/>
-        </w:rPr>
-        <w:t>CDC)</w:t>
+        <w:t xml:space="preserve"> Control and Prevention(CDC)</w:t>
       </w:r>
     </w:p>
     <w:p>
@@ -2848,6 +2721,32 @@
       <w:pPr>
         <w:spacing w:after="0" w:line="240" w:lineRule="auto"/>
         <w:rPr>
+          <w:rFonts w:ascii="Tableau Book" w:eastAsia="Times New Roman" w:hAnsi="Tableau Book" w:cs="Times New Roman"/>
+          <w:color w:val="555555"/>
+          <w:lang w:eastAsia="zh-CN"/>
+        </w:rPr>
+      </w:pPr>
+      <w:r>
+        <w:rPr>
+          <w:rFonts w:ascii="Tableau Book" w:eastAsia="Times New Roman" w:hAnsi="Tableau Book" w:cs="Times New Roman"/>
+          <w:color w:val="555555"/>
+          <w:lang w:eastAsia="zh-CN"/>
+        </w:rPr>
+        <w:t>-Definition of Obesity</w:t>
+      </w:r>
+      <w:r>
+        <w:rPr>
+          <w:rFonts w:ascii="Tableau Book" w:eastAsia="Times New Roman" w:hAnsi="Tableau Book" w:cs="Times New Roman"/>
+          <w:color w:val="555555"/>
+          <w:lang w:eastAsia="zh-CN"/>
+        </w:rPr>
+        <w:t>:</w:t>
+      </w:r>
+    </w:p>
+    <w:p>
+      <w:pPr>
+        <w:spacing w:after="0" w:line="240" w:lineRule="auto"/>
+        <w:rPr>
           <w:rFonts w:ascii="Times New Roman" w:eastAsia="Times New Roman" w:hAnsi="Times New Roman" w:cs="Times New Roman"/>
           <w:sz w:val="24"/>
           <w:szCs w:val="24"/>
@@ -2856,12 +2755,55 @@
       </w:pPr>
       <w:r>
         <w:rPr>
-          <w:rFonts w:ascii="Tableau Book" w:eastAsia="Times New Roman" w:hAnsi="Tableau Book" w:cs="Times New Roman"/>
-          <w:color w:val="555555"/>
-          <w:lang w:eastAsia="zh-CN"/>
-        </w:rPr>
-        <w:t>-Definition of Obesity</w:t>
-      </w:r>
+          <w:rFonts w:ascii="Times New Roman" w:eastAsia="Times New Roman" w:hAnsi="Times New Roman" w:cs="Times New Roman"/>
+          <w:sz w:val="24"/>
+          <w:szCs w:val="24"/>
+          <w:lang w:eastAsia="zh-CN"/>
+        </w:rPr>
+        <w:t>Body Mass Index (BMI) is a person’s weight in kilograms divided by the square of height in meters. A high BMI can be an indicator of high body fatness.</w:t>
+      </w:r>
+    </w:p>
+    <w:p>
+      <w:pPr>
+        <w:spacing w:after="0" w:line="240" w:lineRule="auto"/>
+        <w:rPr>
+          <w:rFonts w:ascii="Times New Roman" w:eastAsia="Times New Roman" w:hAnsi="Times New Roman" w:cs="Times New Roman"/>
+          <w:sz w:val="24"/>
+          <w:szCs w:val="24"/>
+          <w:lang w:eastAsia="zh-CN"/>
+        </w:rPr>
+      </w:pPr>
+    </w:p>
+    <w:p>
+      <w:pPr>
+        <w:spacing w:after="0" w:line="240" w:lineRule="auto"/>
+        <w:rPr>
+          <w:rFonts w:ascii="Times New Roman" w:eastAsia="Times New Roman" w:hAnsi="Times New Roman" w:cs="Times New Roman"/>
+          <w:sz w:val="24"/>
+          <w:szCs w:val="24"/>
+          <w:lang w:eastAsia="zh-CN"/>
+        </w:rPr>
+      </w:pPr>
+      <w:r>
+        <w:rPr>
+          <w:rFonts w:ascii="Times New Roman" w:eastAsia="Times New Roman" w:hAnsi="Times New Roman" w:cs="Times New Roman"/>
+          <w:sz w:val="24"/>
+          <w:szCs w:val="24"/>
+          <w:lang w:eastAsia="zh-CN"/>
+        </w:rPr>
+        <w:t>BMI: 30-99.8</w:t>
+      </w:r>
+    </w:p>
+    <w:p>
+      <w:pPr>
+        <w:spacing w:after="0" w:line="240" w:lineRule="auto"/>
+        <w:rPr>
+          <w:rFonts w:ascii="Times New Roman" w:eastAsia="Times New Roman" w:hAnsi="Times New Roman" w:cs="Times New Roman"/>
+          <w:sz w:val="24"/>
+          <w:szCs w:val="24"/>
+          <w:lang w:eastAsia="zh-CN"/>
+        </w:rPr>
+      </w:pPr>
     </w:p>
     <w:p>
       <w:pPr>
@@ -3277,23 +3219,8 @@
           <w:szCs w:val="28"/>
           <w:lang w:eastAsia="zh-CN"/>
         </w:rPr>
-        <w:lastRenderedPageBreak/>
-        <w:t>-</w:t>
-      </w:r>
-      <w:proofErr w:type="gramStart"/>
-      <w:r>
-        <w:rPr>
-          <w:rFonts w:ascii="Tableau Book" w:eastAsia="Times New Roman" w:hAnsi="Tableau Book" w:cs="Times New Roman"/>
-          <w:b/>
-          <w:bCs/>
-          <w:color w:val="555555"/>
-          <w:sz w:val="28"/>
-          <w:szCs w:val="28"/>
-          <w:lang w:eastAsia="zh-CN"/>
-        </w:rPr>
-        <w:t>Take Action</w:t>
-      </w:r>
-      <w:proofErr w:type="gramEnd"/>
+        <w:t>-Take Action</w:t>
+      </w:r>
     </w:p>
     <w:p>
       <w:pPr>
@@ -3405,14 +3332,9 @@
       </w:r>
       <w:proofErr w:type="spellStart"/>
       <w:r>
-        <w:t>Table_of_Overweight_and_Obesity__BMI</w:t>
-      </w:r>
-      <w:proofErr w:type="gramStart"/>
-      <w:r>
-        <w:t>_.copy</w:t>
+        <w:t>Table_of_Overweight_and_Obesity__BMI_.copy</w:t>
       </w:r>
       <w:proofErr w:type="spellEnd"/>
-      <w:proofErr w:type="gramEnd"/>
     </w:p>
     <w:p>
       <w:pPr>

</xml_diff>

<commit_message>
update formatting of dashboard
</commit_message>
<xml_diff>
--- a/slides/Lydia.Tsang.Public Health Capstone Proposal.docx
+++ b/slides/Lydia.Tsang.Public Health Capstone Proposal.docx
@@ -3254,7 +3254,119 @@
       </w:r>
     </w:p>
     <w:p/>
-    <w:p/>
+    <w:p>
+      <w:pPr>
+        <w:rPr>
+          <w:b/>
+          <w:bCs/>
+        </w:rPr>
+      </w:pPr>
+      <w:r>
+        <w:rPr>
+          <w:b/>
+          <w:bCs/>
+        </w:rPr>
+        <w:t>Export html file from python into a URL using window 10</w:t>
+      </w:r>
+      <w:r>
+        <w:rPr>
+          <w:b/>
+          <w:bCs/>
+        </w:rPr>
+        <w:t xml:space="preserve"> (training by Mark)</w:t>
+      </w:r>
+    </w:p>
+    <w:p>
+      <w:r>
+        <w:t xml:space="preserve">Search box: </w:t>
+      </w:r>
+    </w:p>
+    <w:p>
+      <w:r>
+        <w:t>-type ‘ turn on windows’, open and IFS (check box)</w:t>
+      </w:r>
+    </w:p>
+    <w:p>
+      <w:r>
+        <w:t xml:space="preserve">-open file explorer, </w:t>
+      </w:r>
+      <w:proofErr w:type="spellStart"/>
+      <w:r>
+        <w:t>inetpub</w:t>
+      </w:r>
+      <w:proofErr w:type="spellEnd"/>
+      <w:r>
+        <w:t xml:space="preserve">, </w:t>
+      </w:r>
+      <w:proofErr w:type="spellStart"/>
+      <w:r>
+        <w:t>wwwroot</w:t>
+      </w:r>
+      <w:proofErr w:type="spellEnd"/>
+      <w:r>
+        <w:t xml:space="preserve"> is the local web location and you can copy your site path in this root folder</w:t>
+      </w:r>
+    </w:p>
+    <w:p>
+      <w:r>
+        <w:t>-open web browser then type in ‘localhost/file path.html and you see the webpage and it can run as http</w:t>
+      </w:r>
+    </w:p>
+    <w:p>
+      <w:r>
+        <w:t xml:space="preserve">-go to search box type </w:t>
+      </w:r>
+      <w:proofErr w:type="spellStart"/>
+      <w:r>
+        <w:t>iis</w:t>
+      </w:r>
+      <w:proofErr w:type="spellEnd"/>
+      <w:r>
+        <w:t xml:space="preserve"> manager, default </w:t>
+      </w:r>
+      <w:proofErr w:type="spellStart"/>
+      <w:r>
+        <w:t>eg.</w:t>
+      </w:r>
+      <w:proofErr w:type="spellEnd"/>
+      <w:r>
+        <w:t xml:space="preserve"> Google chrome, under action you can click restart when your website is not working</w:t>
+      </w:r>
+    </w:p>
+    <w:p>
+      <w:r>
+        <w:t xml:space="preserve">12/24/20 </w:t>
+      </w:r>
+    </w:p>
+    <w:p>
+      <w:r>
+        <w:t>-Formatting and double-checking data type in data source, and social descriptor graph issues as well as folium map city names conflict</w:t>
+      </w:r>
+    </w:p>
+    <w:p>
+      <w:r>
+        <w:t>-</w:t>
+      </w:r>
+      <w:r>
+        <w:t xml:space="preserve"> Decided to change lifestyle factors to leading health indicators under scope of projects (not social determinants of health as I believe social determinants need to be investigated as to why certain people have lower physical activity level i.e. availability of gym facilities?)</w:t>
+      </w:r>
+    </w:p>
+    <w:p>
+      <w:r>
+        <w:t xml:space="preserve">Reference: </w:t>
+      </w:r>
+      <w:hyperlink r:id="rId28" w:history="1">
+        <w:r>
+          <w:rPr>
+            <w:rStyle w:val="Hyperlink"/>
+          </w:rPr>
+          <w:t>https://www.healthypeople.gov/2020/leading-health-indicators/2020-lhi-topics/Nutrition-Physical-Activity-and-Obesity</w:t>
+        </w:r>
+      </w:hyperlink>
+      <w:r>
+        <w:t xml:space="preserve"> </w:t>
+      </w:r>
+    </w:p>
     <w:p/>
     <w:sectPr>
       <w:pgSz w:w="12240" w:h="15840"/>
@@ -3280,15 +3392,7 @@
         <w:annotationRef/>
       </w:r>
       <w:r>
-        <w:t xml:space="preserve">I </w:t>
-      </w:r>
-      <w:proofErr w:type="spellStart"/>
-      <w:r>
-        <w:t>wanna</w:t>
-      </w:r>
-      <w:proofErr w:type="spellEnd"/>
-      <w:r>
-        <w:t xml:space="preserve"> focus on obesity problem so I would skip this file. </w:t>
+        <w:t xml:space="preserve">I wanna focus on obesity problem so I would skip this file. </w:t>
       </w:r>
     </w:p>
   </w:comment>
@@ -3319,22 +3423,12 @@
       <w:r>
         <w:t xml:space="preserve">12.12.20 will use another </w:t>
       </w:r>
-      <w:proofErr w:type="spellStart"/>
       <w:r>
         <w:t>file</w:t>
       </w:r>
       <w:r>
-        <w:t>BRFSS</w:t>
-      </w:r>
-      <w:proofErr w:type="spellEnd"/>
-      <w:r>
-        <w:t>__</w:t>
-      </w:r>
-      <w:proofErr w:type="spellStart"/>
-      <w:r>
-        <w:t>Table_of_Overweight_and_Obesity__BMI_.copy</w:t>
-      </w:r>
-      <w:proofErr w:type="spellEnd"/>
+        <w:t>BRFSS__Table_of_Overweight_and_Obesity__BMI_.copy</w:t>
+      </w:r>
     </w:p>
     <w:p>
       <w:pPr>

</xml_diff>

<commit_message>
formatting final draft of dashboard
</commit_message>
<xml_diff>
--- a/slides/Lydia.Tsang.Public Health Capstone Proposal.docx
+++ b/slides/Lydia.Tsang.Public Health Capstone Proposal.docx
@@ -3368,6 +3368,71 @@
       </w:r>
     </w:p>
     <w:p/>
+    <w:p>
+      <w:r>
+        <w:t xml:space="preserve">1/4/20 </w:t>
+      </w:r>
+    </w:p>
+    <w:p>
+      <w:r>
+        <w:t>Definition supporting what crude prevalence is</w:t>
+      </w:r>
+    </w:p>
+    <w:p>
+      <w:r>
+        <w:t xml:space="preserve">It is the health problem divided by total population and you compare to other group like state per 10000 population. It is a general view on which group is </w:t>
+      </w:r>
+      <w:r>
+        <w:t>riskier</w:t>
+      </w:r>
+      <w:r>
+        <w:t>.</w:t>
+      </w:r>
+    </w:p>
+    <w:p>
+      <w:hyperlink r:id="rId29" w:history="1">
+        <w:r>
+          <w:rPr>
+            <w:rStyle w:val="Hyperlink"/>
+          </w:rPr>
+          <w:t>https://sphweb.bumc.bu.edu/otlt/MPH-Modules/EP/EP713_StandardizedRates/EP713_StandardizedRates2.html</w:t>
+        </w:r>
+      </w:hyperlink>
+      <w:r>
+        <w:t xml:space="preserve"> </w:t>
+      </w:r>
+    </w:p>
+    <w:p>
+      <w:r>
+        <w:t>I am not an epidemiologist and further analysis might need to tackle for specific age rate adjusted rate to look at further difference in rate in comparison.</w:t>
+      </w:r>
+    </w:p>
+    <w:p>
+      <w:hyperlink r:id="rId30" w:history="1">
+        <w:r>
+          <w:rPr>
+            <w:rStyle w:val="Hyperlink"/>
+          </w:rPr>
+          <w:t>https://www.cdc.gov/cancer/uscs/technical_notes/stat_methods/rates.htm</w:t>
+        </w:r>
+      </w:hyperlink>
+      <w:r>
+        <w:t xml:space="preserve"> supporting crude rate importance in understanding the burden of specific group in a population</w:t>
+      </w:r>
+    </w:p>
+    <w:p>
+      <w:r>
+        <w:t xml:space="preserve">for the social determinants of health, examining the data source, </w:t>
+      </w:r>
+      <w:proofErr w:type="spellStart"/>
+      <w:r>
+        <w:t>i.e</w:t>
+      </w:r>
+      <w:proofErr w:type="spellEnd"/>
+      <w:r>
+        <w:t xml:space="preserve"> age group and crude prevalence filters applied, each age group has a sample size in a specific year and how many people are obese in that year divided by the at risk population times the 10000. </w:t>
+      </w:r>
+    </w:p>
     <w:sectPr>
       <w:pgSz w:w="12240" w:h="15840"/>
       <w:pgMar w:top="1440" w:right="1440" w:bottom="1440" w:left="1440" w:header="720" w:footer="720" w:gutter="0"/>
@@ -3421,10 +3486,7 @@
         <w:pStyle w:val="CommentText"/>
       </w:pPr>
       <w:r>
-        <w:t xml:space="preserve">12.12.20 will use another </w:t>
-      </w:r>
-      <w:r>
-        <w:t>file</w:t>
+        <w:t>12.12.20 will use another file</w:t>
       </w:r>
       <w:r>
         <w:t>BRFSS__Table_of_Overweight_and_Obesity__BMI_.copy</w:t>

</xml_diff>